<commit_message>
Update Connect 4 Names and Tasks.docx
</commit_message>
<xml_diff>
--- a/Connect 4 Names and Tasks.docx
+++ b/Connect 4 Names and Tasks.docx
@@ -1068,7 +1068,7 @@
       </w:tr>
       <w:tr>
         <w:trPr>
-          <w:trHeight w:val="1879"/>
+          <w:trHeight w:val="1490"/>
         </w:trPr>
         <w:tc>
           <w:tcPr>
@@ -1131,28 +1131,8 @@
                 <w:szCs w:val="40"/>
               </w:rPr>
             </w:pPr>
-            <w:proofErr w:type="spellStart"/>
-            <w:r>
-              <w:rPr>
-                <w:sz w:val="40"/>
-                <w:szCs w:val="40"/>
-              </w:rPr>
-              <w:t>Reloadboard</w:t>
-            </w:r>
-            <w:proofErr w:type="spellEnd"/>
-          </w:p>
-          <w:p>
-            <w:pPr>
-              <w:pStyle w:val="ListParagraph"/>
-              <w:numPr>
-                <w:ilvl w:val="0"/>
-                <w:numId w:val="1"/>
-              </w:numPr>
-              <w:rPr>
-                <w:sz w:val="40"/>
-                <w:szCs w:val="40"/>
-              </w:rPr>
-            </w:pPr>
+            <w:bookmarkStart w:id="0" w:name="_GoBack"/>
+            <w:bookmarkEnd w:id="0"/>
             <w:r>
               <w:rPr>
                 <w:sz w:val="40"/>
@@ -1491,8 +1471,6 @@
           <w:szCs w:val="36"/>
         </w:rPr>
       </w:pPr>
-      <w:bookmarkStart w:id="0" w:name="_GoBack"/>
-      <w:bookmarkEnd w:id="0"/>
     </w:p>
     <w:sectPr>
       <w:pgSz w:w="11907" w:h="16840" w:code="9"/>

</xml_diff>